<commit_message>
A start to the physics engine
No errors yet. Btw working with Vector3d types. They're good but need library :)
</commit_message>
<xml_diff>
--- a/Lab - Stories and Stakeholders.docx
+++ b/Lab - Stories and Stakeholders.docx
@@ -302,7 +302,10 @@
         </w:numPr>
       </w:pPr>
       <w:r>
-        <w:t>Functional, bad (needs to be more specific)</w:t>
+        <w:t>Non-f</w:t>
+      </w:r>
+      <w:r>
+        <w:t>unctional, bad (needs to be more specific)</w:t>
       </w:r>
     </w:p>
     <w:p>
@@ -328,8 +331,304 @@
       <w:r>
         <w:t>Non-functional, good</w:t>
       </w:r>
+    </w:p>
+    <w:p>
+      <w:r>
+        <w:tab/>
+      </w:r>
+      <w:r>
+        <w:drawing>
+          <wp:inline distT="0" distB="0" distL="0" distR="0" wp14:anchorId="518E8585" wp14:editId="4116B7BE">
+            <wp:extent cx="5731510" cy="1301115"/>
+            <wp:effectExtent l="0" t="0" r="2540" b="0"/>
+            <wp:docPr id="1" name="Picture 1"/>
+            <wp:cNvGraphicFramePr>
+              <a:graphicFrameLocks xmlns:a="http://schemas.openxmlformats.org/drawingml/2006/main" noChangeAspect="1"/>
+            </wp:cNvGraphicFramePr>
+            <a:graphic xmlns:a="http://schemas.openxmlformats.org/drawingml/2006/main">
+              <a:graphicData uri="http://schemas.openxmlformats.org/drawingml/2006/picture">
+                <pic:pic xmlns:pic="http://schemas.openxmlformats.org/drawingml/2006/picture">
+                  <pic:nvPicPr>
+                    <pic:cNvPr id="1" name=""/>
+                    <pic:cNvPicPr/>
+                  </pic:nvPicPr>
+                  <pic:blipFill>
+                    <a:blip r:embed="rId5"/>
+                    <a:stretch>
+                      <a:fillRect/>
+                    </a:stretch>
+                  </pic:blipFill>
+                  <pic:spPr>
+                    <a:xfrm>
+                      <a:off x="0" y="0"/>
+                      <a:ext cx="5731510" cy="1301115"/>
+                    </a:xfrm>
+                    <a:prstGeom prst="rect">
+                      <a:avLst/>
+                    </a:prstGeom>
+                  </pic:spPr>
+                </pic:pic>
+              </a:graphicData>
+            </a:graphic>
+          </wp:inline>
+        </w:drawing>
+      </w:r>
+    </w:p>
+    <w:p/>
+    <w:p/>
+    <w:p/>
+    <w:p/>
+    <w:p>
+      <w:pPr>
+        <w:pStyle w:val="Heading1"/>
+      </w:pPr>
+      <w:r>
+        <w:lastRenderedPageBreak/>
+        <w:t>Client Based Requirements:</w:t>
+      </w:r>
+    </w:p>
+    <w:p>
+      <w:pPr>
+        <w:pStyle w:val="ListParagraph"/>
+        <w:numPr>
+          <w:ilvl w:val="0"/>
+          <w:numId w:val="4"/>
+        </w:numPr>
+      </w:pPr>
+      <w:r>
+        <w:t>Playable game for their outreach group</w:t>
+      </w:r>
+    </w:p>
+    <w:p>
+      <w:pPr>
+        <w:pStyle w:val="ListParagraph"/>
+      </w:pPr>
+      <w:r>
+        <w:tab/>
+        <w:t xml:space="preserve">- Game needs to be easy to learn and play, but challenging enough to encourage </w:t>
+      </w:r>
+      <w:r>
+        <w:tab/>
+      </w:r>
+      <w:r>
+        <w:t>replay</w:t>
+      </w:r>
+      <w:r>
+        <w:t>-</w:t>
+      </w:r>
+      <w:proofErr w:type="spellStart"/>
+      <w:r>
+        <w:t>ablity</w:t>
+      </w:r>
+      <w:proofErr w:type="spellEnd"/>
+    </w:p>
+    <w:p>
+      <w:pPr>
+        <w:pStyle w:val="ListParagraph"/>
+      </w:pPr>
+      <w:r>
+        <w:tab/>
+        <w:t xml:space="preserve">- Non-functional, </w:t>
+      </w:r>
+      <w:r>
+        <w:t xml:space="preserve">bad </w:t>
+      </w:r>
+      <w:r>
+        <w:t>requirement</w:t>
+      </w:r>
+    </w:p>
+    <w:p>
+      <w:pPr>
+        <w:pStyle w:val="ListParagraph"/>
+      </w:pPr>
+      <w:r>
+        <w:tab/>
+        <w:t xml:space="preserve">- Could </w:t>
+      </w:r>
+      <w:proofErr w:type="spellStart"/>
+      <w:r>
+        <w:t>replaced</w:t>
+      </w:r>
+      <w:proofErr w:type="spellEnd"/>
+      <w:r>
+        <w:t xml:space="preserve"> with several accessibility options</w:t>
+      </w:r>
+    </w:p>
+    <w:p>
+      <w:pPr>
+        <w:pStyle w:val="ListParagraph"/>
+        <w:numPr>
+          <w:ilvl w:val="0"/>
+          <w:numId w:val="4"/>
+        </w:numPr>
+      </w:pPr>
+      <w:r>
+        <w:t>Possibly 3D, wouldn’t mind 2D</w:t>
+      </w:r>
+    </w:p>
+    <w:p>
+      <w:pPr>
+        <w:pStyle w:val="ListParagraph"/>
+      </w:pPr>
+      <w:r>
+        <w:tab/>
+        <w:t>- Game could run using a</w:t>
+      </w:r>
+      <w:r>
+        <w:t xml:space="preserve"> 3D game engine that we know how to use and is allowed </w:t>
+      </w:r>
+      <w:r>
+        <w:tab/>
+        <w:t>to be used by module standards</w:t>
+      </w:r>
+      <w:r>
+        <w:tab/>
+      </w:r>
+    </w:p>
+    <w:p>
+      <w:pPr>
+        <w:pStyle w:val="ListParagraph"/>
+      </w:pPr>
+      <w:r>
+        <w:tab/>
+        <w:t>- Functional, Good requirement</w:t>
+      </w:r>
+    </w:p>
+    <w:p>
+      <w:pPr>
+        <w:pStyle w:val="ListParagraph"/>
+        <w:numPr>
+          <w:ilvl w:val="0"/>
+          <w:numId w:val="4"/>
+        </w:numPr>
+      </w:pPr>
+      <w:r>
+        <w:t>Usable controls</w:t>
+      </w:r>
+    </w:p>
+    <w:p>
+      <w:pPr>
+        <w:pStyle w:val="ListParagraph"/>
+      </w:pPr>
+      <w:r>
+        <w:tab/>
+        <w:t>- Game controls are functional and ergonomic.</w:t>
+      </w:r>
+    </w:p>
+    <w:p>
+      <w:pPr>
+        <w:pStyle w:val="ListParagraph"/>
+      </w:pPr>
+      <w:r>
+        <w:tab/>
+        <w:t xml:space="preserve">- </w:t>
+      </w:r>
+      <w:proofErr w:type="spellStart"/>
+      <w:r>
+        <w:t>Non functional</w:t>
+      </w:r>
+      <w:proofErr w:type="spellEnd"/>
+      <w:r>
+        <w:t>, Good requirement</w:t>
+      </w:r>
+    </w:p>
+    <w:p>
+      <w:pPr>
+        <w:pStyle w:val="ListParagraph"/>
+        <w:numPr>
+          <w:ilvl w:val="0"/>
+          <w:numId w:val="4"/>
+        </w:numPr>
+      </w:pPr>
+      <w:r>
+        <w:t>Display Research (incorporate)</w:t>
+      </w:r>
+    </w:p>
+    <w:p>
+      <w:pPr>
+        <w:pStyle w:val="ListParagraph"/>
+      </w:pPr>
+      <w:r>
+        <w:tab/>
+        <w:t xml:space="preserve">- Snippets of research are to be incorporated into the game (no exact method of </w:t>
+      </w:r>
+      <w:r>
+        <w:tab/>
+        <w:t>how- to our discretion)</w:t>
+      </w:r>
+    </w:p>
+    <w:p>
+      <w:pPr>
+        <w:pStyle w:val="ListParagraph"/>
+      </w:pPr>
+      <w:r>
+        <w:tab/>
+        <w:t>- Non</w:t>
+      </w:r>
+      <w:r>
+        <w:t>-functional, good requirement</w:t>
+      </w:r>
+      <w:r>
+        <w:t xml:space="preserve"> </w:t>
+      </w:r>
+    </w:p>
+    <w:p>
+      <w:pPr>
+        <w:pStyle w:val="ListParagraph"/>
+        <w:numPr>
+          <w:ilvl w:val="0"/>
+          <w:numId w:val="4"/>
+        </w:numPr>
+      </w:pPr>
+      <w:r>
+        <w:t>Mobile</w:t>
+      </w:r>
+    </w:p>
+    <w:p>
+      <w:pPr>
+        <w:pStyle w:val="ListParagraph"/>
+      </w:pPr>
+      <w:r>
+        <w:tab/>
+        <w:t>- Must be built on Android to support mobile application specification</w:t>
+      </w:r>
+      <w:r>
+        <w:t xml:space="preserve"> </w:t>
+      </w:r>
+    </w:p>
+    <w:p>
+      <w:pPr>
+        <w:pStyle w:val="ListParagraph"/>
+      </w:pPr>
+      <w:r>
+        <w:tab/>
+        <w:t>- Functional, good requirement</w:t>
+      </w:r>
+    </w:p>
+    <w:p>
+      <w:pPr>
+        <w:pStyle w:val="ListParagraph"/>
+      </w:pPr>
+      <w:r>
+        <w:tab/>
+        <w:t xml:space="preserve">- However, can be interpreted as being compatible (or </w:t>
+      </w:r>
+      <w:r>
+        <w:t xml:space="preserve">even good for a mobile </w:t>
+      </w:r>
+      <w:r>
+        <w:tab/>
+        <w:t xml:space="preserve">experience- i.e. how well it runs on mobile devices, or how the game controls play </w:t>
+      </w:r>
+      <w:r>
+        <w:tab/>
+        <w:t>o</w:t>
+      </w:r>
       <w:bookmarkStart w:id="0" w:name="_GoBack"/>
       <w:bookmarkEnd w:id="0"/>
+      <w:r>
+        <w:t>n devices)</w:t>
+      </w:r>
     </w:p>
     <w:sectPr>
       <w:pgSz w:w="11906" w:h="16838"/>
@@ -433,6 +732,95 @@
     </w:lvl>
   </w:abstractNum>
   <w:abstractNum w:abstractNumId="1" w15:restartNumberingAfterBreak="0">
+    <w:nsid w:val="15564297"/>
+    <w:multiLevelType w:val="hybridMultilevel"/>
+    <w:tmpl w:val="81E24E66"/>
+    <w:lvl w:ilvl="0" w:tplc="0809000F">
+      <w:start w:val="1"/>
+      <w:numFmt w:val="decimal"/>
+      <w:lvlText w:val="%1."/>
+      <w:lvlJc w:val="left"/>
+      <w:pPr>
+        <w:ind w:left="720" w:hanging="360"/>
+      </w:pPr>
+      <w:rPr>
+        <w:rFonts w:hint="default"/>
+      </w:rPr>
+    </w:lvl>
+    <w:lvl w:ilvl="1" w:tplc="08090019" w:tentative="1">
+      <w:start w:val="1"/>
+      <w:numFmt w:val="lowerLetter"/>
+      <w:lvlText w:val="%2."/>
+      <w:lvlJc w:val="left"/>
+      <w:pPr>
+        <w:ind w:left="1440" w:hanging="360"/>
+      </w:pPr>
+    </w:lvl>
+    <w:lvl w:ilvl="2" w:tplc="0809001B" w:tentative="1">
+      <w:start w:val="1"/>
+      <w:numFmt w:val="lowerRoman"/>
+      <w:lvlText w:val="%3."/>
+      <w:lvlJc w:val="right"/>
+      <w:pPr>
+        <w:ind w:left="2160" w:hanging="180"/>
+      </w:pPr>
+    </w:lvl>
+    <w:lvl w:ilvl="3" w:tplc="0809000F" w:tentative="1">
+      <w:start w:val="1"/>
+      <w:numFmt w:val="decimal"/>
+      <w:lvlText w:val="%4."/>
+      <w:lvlJc w:val="left"/>
+      <w:pPr>
+        <w:ind w:left="2880" w:hanging="360"/>
+      </w:pPr>
+    </w:lvl>
+    <w:lvl w:ilvl="4" w:tplc="08090019" w:tentative="1">
+      <w:start w:val="1"/>
+      <w:numFmt w:val="lowerLetter"/>
+      <w:lvlText w:val="%5."/>
+      <w:lvlJc w:val="left"/>
+      <w:pPr>
+        <w:ind w:left="3600" w:hanging="360"/>
+      </w:pPr>
+    </w:lvl>
+    <w:lvl w:ilvl="5" w:tplc="0809001B" w:tentative="1">
+      <w:start w:val="1"/>
+      <w:numFmt w:val="lowerRoman"/>
+      <w:lvlText w:val="%6."/>
+      <w:lvlJc w:val="right"/>
+      <w:pPr>
+        <w:ind w:left="4320" w:hanging="180"/>
+      </w:pPr>
+    </w:lvl>
+    <w:lvl w:ilvl="6" w:tplc="0809000F" w:tentative="1">
+      <w:start w:val="1"/>
+      <w:numFmt w:val="decimal"/>
+      <w:lvlText w:val="%7."/>
+      <w:lvlJc w:val="left"/>
+      <w:pPr>
+        <w:ind w:left="5040" w:hanging="360"/>
+      </w:pPr>
+    </w:lvl>
+    <w:lvl w:ilvl="7" w:tplc="08090019" w:tentative="1">
+      <w:start w:val="1"/>
+      <w:numFmt w:val="lowerLetter"/>
+      <w:lvlText w:val="%8."/>
+      <w:lvlJc w:val="left"/>
+      <w:pPr>
+        <w:ind w:left="5760" w:hanging="360"/>
+      </w:pPr>
+    </w:lvl>
+    <w:lvl w:ilvl="8" w:tplc="0809001B" w:tentative="1">
+      <w:start w:val="1"/>
+      <w:numFmt w:val="lowerRoman"/>
+      <w:lvlText w:val="%9."/>
+      <w:lvlJc w:val="right"/>
+      <w:pPr>
+        <w:ind w:left="6480" w:hanging="180"/>
+      </w:pPr>
+    </w:lvl>
+  </w:abstractNum>
+  <w:abstractNum w:abstractNumId="2" w15:restartNumberingAfterBreak="0">
     <w:nsid w:val="3EF03852"/>
     <w:multiLevelType w:val="hybridMultilevel"/>
     <w:tmpl w:val="E6D0796E"/>
@@ -544,7 +932,7 @@
       </w:rPr>
     </w:lvl>
   </w:abstractNum>
-  <w:abstractNum w:abstractNumId="2" w15:restartNumberingAfterBreak="0">
+  <w:abstractNum w:abstractNumId="3" w15:restartNumberingAfterBreak="0">
     <w:nsid w:val="4B605EC3"/>
     <w:multiLevelType w:val="hybridMultilevel"/>
     <w:tmpl w:val="AD80B770"/>
@@ -634,13 +1022,16 @@
     </w:lvl>
   </w:abstractNum>
   <w:num w:numId="1">
-    <w:abstractNumId w:val="1"/>
+    <w:abstractNumId w:val="2"/>
   </w:num>
   <w:num w:numId="2">
-    <w:abstractNumId w:val="2"/>
+    <w:abstractNumId w:val="3"/>
   </w:num>
   <w:num w:numId="3">
     <w:abstractNumId w:val="0"/>
+  </w:num>
+  <w:num w:numId="4">
+    <w:abstractNumId w:val="1"/>
   </w:num>
 </w:numbering>
 </file>
@@ -768,6 +1159,7 @@
     <w:lsdException w:name="HTML Sample" w:semiHidden="1" w:unhideWhenUsed="1"/>
     <w:lsdException w:name="HTML Typewriter" w:semiHidden="1" w:unhideWhenUsed="1"/>
     <w:lsdException w:name="HTML Variable" w:semiHidden="1" w:unhideWhenUsed="1"/>
+    <w:lsdException w:name="Normal Table" w:semiHidden="1" w:unhideWhenUsed="1"/>
     <w:lsdException w:name="annotation subject" w:semiHidden="1" w:unhideWhenUsed="1"/>
     <w:lsdException w:name="No List" w:semiHidden="1" w:unhideWhenUsed="1"/>
     <w:lsdException w:name="Outline List 1" w:semiHidden="1" w:unhideWhenUsed="1"/>
@@ -814,8 +1206,10 @@
     <w:lsdException w:name="Table Subtle 2" w:semiHidden="1" w:unhideWhenUsed="1"/>
     <w:lsdException w:name="Table Web 1" w:semiHidden="1" w:unhideWhenUsed="1"/>
     <w:lsdException w:name="Table Web 2" w:semiHidden="1" w:unhideWhenUsed="1"/>
+    <w:lsdException w:name="Table Web 3" w:semiHidden="1" w:unhideWhenUsed="1"/>
     <w:lsdException w:name="Balloon Text" w:semiHidden="1" w:unhideWhenUsed="1"/>
     <w:lsdException w:name="Table Grid" w:uiPriority="39"/>
+    <w:lsdException w:name="Table Theme" w:semiHidden="1" w:unhideWhenUsed="1"/>
     <w:lsdException w:name="Placeholder Text" w:semiHidden="1"/>
     <w:lsdException w:name="No Spacing" w:uiPriority="1" w:qFormat="1"/>
     <w:lsdException w:name="Light Shading" w:uiPriority="60"/>

</xml_diff>